<commit_message>
Dag 2 - gitignore + database changes
</commit_message>
<xml_diff>
--- a/Dagslogg.docx
+++ b/Dagslogg.docx
@@ -15,16 +15,584 @@
       <w:r>
         <w:t xml:space="preserve">Første dagen besto av fremføring av oppgave, deretter hovedsakelig av planlegging av oppgaven og perioden. Dette ble levert inn før tiden som ble gitt. Deretter brukte jeg litt tid på å sette opp ett </w:t>
       </w:r>
-      <w:hyperlink r:id="rId4" w:history="1">
+      <w:hyperlink r:id="rId5" w:history="1">
+        <w:proofErr w:type="spellStart"/>
         <w:r>
           <w:rPr>
             <w:rStyle w:val="Hyperlink"/>
           </w:rPr>
-          <w:t>github repo</w:t>
+          <w:t>github</w:t>
         </w:r>
+        <w:proofErr w:type="spellEnd"/>
+        <w:r>
+          <w:rPr>
+            <w:rStyle w:val="Hyperlink"/>
+          </w:rPr>
+          <w:t xml:space="preserve"> </w:t>
+        </w:r>
+        <w:proofErr w:type="spellStart"/>
+        <w:r>
+          <w:rPr>
+            <w:rStyle w:val="Hyperlink"/>
+          </w:rPr>
+          <w:t>repo</w:t>
+        </w:r>
+        <w:proofErr w:type="spellEnd"/>
       </w:hyperlink>
       <w:r>
-        <w:t>, og startet med oppsett av Database. Jeg satt opp en MSSQL container i Docker Desktop, opprettet en bruker (shopp_app_user), ett schema (ShopApp), og to roller (AuthManager, DataManger). I dette tilfellet har rollene ingenting å si, ettersom at den eneste brukeren i databasen har tilgang til begge rollene, men hvis vi i fremtiden lager flere brukere så er det ønskelig å kunne filtrere hva brukeren har tilgang til av Stored Procedures. Tabellen ShopApp.User ble også opprettet.</w:t>
+        <w:t xml:space="preserve">, og startet med oppsett av Database. Jeg satt opp en MSSQL container i </w:t>
+      </w:r>
+      <w:proofErr w:type="spellStart"/>
+      <w:r>
+        <w:t>Docker</w:t>
+      </w:r>
+      <w:proofErr w:type="spellEnd"/>
+      <w:r>
+        <w:t xml:space="preserve"> Desktop, opprettet en bruker (</w:t>
+      </w:r>
+      <w:proofErr w:type="spellStart"/>
+      <w:r>
+        <w:t>shopp_app_user</w:t>
+      </w:r>
+      <w:proofErr w:type="spellEnd"/>
+      <w:r>
+        <w:t xml:space="preserve">), ett </w:t>
+      </w:r>
+      <w:proofErr w:type="spellStart"/>
+      <w:r>
+        <w:t>schema</w:t>
+      </w:r>
+      <w:proofErr w:type="spellEnd"/>
+      <w:r>
+        <w:t xml:space="preserve"> (</w:t>
+      </w:r>
+      <w:proofErr w:type="spellStart"/>
+      <w:r>
+        <w:t>ShopApp</w:t>
+      </w:r>
+      <w:proofErr w:type="spellEnd"/>
+      <w:r>
+        <w:t>), og to roller (</w:t>
+      </w:r>
+      <w:proofErr w:type="spellStart"/>
+      <w:r>
+        <w:t>AuthManager</w:t>
+      </w:r>
+      <w:proofErr w:type="spellEnd"/>
+      <w:r>
+        <w:t xml:space="preserve">, </w:t>
+      </w:r>
+      <w:proofErr w:type="spellStart"/>
+      <w:r>
+        <w:t>DataManger</w:t>
+      </w:r>
+      <w:proofErr w:type="spellEnd"/>
+      <w:r>
+        <w:t xml:space="preserve">). I dette tilfellet har rollene ingenting å si, ettersom at den eneste brukeren i databasen har tilgang til begge rollene, men hvis vi i fremtiden lager flere brukere så er det ønskelig å kunne filtrere hva brukeren har tilgang til av </w:t>
+      </w:r>
+      <w:proofErr w:type="spellStart"/>
+      <w:r>
+        <w:t>Stored</w:t>
+      </w:r>
+      <w:proofErr w:type="spellEnd"/>
+      <w:r>
+        <w:t xml:space="preserve"> </w:t>
+      </w:r>
+      <w:proofErr w:type="spellStart"/>
+      <w:r>
+        <w:t>Procedures</w:t>
+      </w:r>
+      <w:proofErr w:type="spellEnd"/>
+      <w:r>
+        <w:t xml:space="preserve">. Tabellen </w:t>
+      </w:r>
+      <w:proofErr w:type="spellStart"/>
+      <w:r>
+        <w:t>ShopApp.User</w:t>
+      </w:r>
+      <w:proofErr w:type="spellEnd"/>
+      <w:r>
+        <w:t xml:space="preserve"> ble også opprettet.</w:t>
+      </w:r>
+    </w:p>
+    <w:p/>
+    <w:p>
+      <w:pPr>
+        <w:pStyle w:val="Heading1"/>
+        <w:jc w:val="center"/>
+      </w:pPr>
+      <w:r>
+        <w:t>Dag 2</w:t>
+      </w:r>
+    </w:p>
+    <w:p>
+      <w:r>
+        <w:t xml:space="preserve">Dag 2 </w:t>
+      </w:r>
+      <w:proofErr w:type="spellStart"/>
+      <w:r>
+        <w:t>started</w:t>
+      </w:r>
+      <w:proofErr w:type="spellEnd"/>
+      <w:r>
+        <w:t xml:space="preserve"> ved å fortsette der dag 1 slapp, jeg fortsatt på database infrastrukturen. Tabeller for lister, varer og </w:t>
+      </w:r>
+      <w:proofErr w:type="spellStart"/>
+      <w:r>
+        <w:t>refreshtokens</w:t>
+      </w:r>
+      <w:proofErr w:type="spellEnd"/>
+      <w:r>
+        <w:t xml:space="preserve"> ble opprettet. Deretter opprettet jeg ett prosjekt for </w:t>
+      </w:r>
+      <w:proofErr w:type="spellStart"/>
+      <w:r>
+        <w:t>APIet</w:t>
+      </w:r>
+      <w:proofErr w:type="spellEnd"/>
+      <w:r>
+        <w:t xml:space="preserve">, og startet med </w:t>
+      </w:r>
+      <w:proofErr w:type="spellStart"/>
+      <w:r>
+        <w:t>setupet</w:t>
+      </w:r>
+      <w:proofErr w:type="spellEnd"/>
+      <w:r>
+        <w:t xml:space="preserve"> der. Jeg la inn diverse pakker jeg visste jeg trengte:</w:t>
+      </w:r>
+    </w:p>
+    <w:p>
+      <w:pPr>
+        <w:pStyle w:val="ListParagraph"/>
+        <w:numPr>
+          <w:ilvl w:val="0"/>
+          <w:numId w:val="1"/>
+        </w:numPr>
+      </w:pPr>
+      <w:proofErr w:type="spellStart"/>
+      <w:r>
+        <w:t>Mediatr</w:t>
+      </w:r>
+      <w:proofErr w:type="spellEnd"/>
+      <w:r>
+        <w:t xml:space="preserve"> – for å ivareta CQRS </w:t>
+      </w:r>
+      <w:proofErr w:type="spellStart"/>
+      <w:r>
+        <w:t>pattern</w:t>
+      </w:r>
+      <w:proofErr w:type="spellEnd"/>
+      <w:r>
+        <w:t>, som også separerer koden mer ifra hverandre hvor enkelte deler er ansvarlige for sitt.</w:t>
+      </w:r>
+    </w:p>
+    <w:p>
+      <w:pPr>
+        <w:pStyle w:val="ListParagraph"/>
+        <w:numPr>
+          <w:ilvl w:val="0"/>
+          <w:numId w:val="1"/>
+        </w:numPr>
+      </w:pPr>
+      <w:proofErr w:type="spellStart"/>
+      <w:r>
+        <w:t>Serilog</w:t>
+      </w:r>
+      <w:proofErr w:type="spellEnd"/>
+      <w:r>
+        <w:t xml:space="preserve"> – Logging verktøy</w:t>
+      </w:r>
+    </w:p>
+    <w:p>
+      <w:pPr>
+        <w:pStyle w:val="ListParagraph"/>
+        <w:numPr>
+          <w:ilvl w:val="0"/>
+          <w:numId w:val="1"/>
+        </w:numPr>
+      </w:pPr>
+      <w:proofErr w:type="spellStart"/>
+      <w:r>
+        <w:t>SqlClient</w:t>
+      </w:r>
+      <w:proofErr w:type="spellEnd"/>
+      <w:r>
+        <w:t xml:space="preserve"> – Database kommunikasjon</w:t>
+      </w:r>
+    </w:p>
+    <w:p>
+      <w:pPr>
+        <w:pStyle w:val="ListParagraph"/>
+        <w:numPr>
+          <w:ilvl w:val="0"/>
+          <w:numId w:val="1"/>
+        </w:numPr>
+        <w:rPr>
+          <w:lang w:val="en-US"/>
+        </w:rPr>
+      </w:pPr>
+      <w:r>
+        <w:rPr>
+          <w:lang w:val="en-US"/>
+        </w:rPr>
+        <w:t>Polly – For å «retry» database co</w:t>
+      </w:r>
+      <w:r>
+        <w:rPr>
+          <w:lang w:val="en-US"/>
+        </w:rPr>
+        <w:t>nnection.</w:t>
+      </w:r>
+    </w:p>
+    <w:p>
+      <w:r>
+        <w:t>Jeg satte også opp en l</w:t>
+      </w:r>
+      <w:r>
+        <w:t xml:space="preserve">ett mappestruktur, som er viktig for å holde orden i prosjektet. Deretter begynte jeg å </w:t>
+      </w:r>
+      <w:proofErr w:type="spellStart"/>
+      <w:r>
+        <w:t>konfiguerere</w:t>
+      </w:r>
+      <w:proofErr w:type="spellEnd"/>
+      <w:r>
+        <w:t xml:space="preserve"> swagger dokumentasjonen, jeg la inn </w:t>
+      </w:r>
+      <w:proofErr w:type="spellStart"/>
+      <w:r>
+        <w:t>versioning</w:t>
+      </w:r>
+      <w:proofErr w:type="spellEnd"/>
+      <w:r>
+        <w:t xml:space="preserve"> som er greit om man i fremtiden skal endre på ett endepunkt, men ønsker å beholde den gamle funksjonaliteten. Da kan man opprette en «v2» av samme endepunkt. Deretter startet jeg på </w:t>
+      </w:r>
+      <w:proofErr w:type="spellStart"/>
+      <w:r>
+        <w:t>Login</w:t>
+      </w:r>
+      <w:proofErr w:type="spellEnd"/>
+      <w:r>
+        <w:t xml:space="preserve"> endepunktet, jeg begynte med å opprette </w:t>
+      </w:r>
+      <w:proofErr w:type="spellStart"/>
+      <w:r>
+        <w:t>Stored</w:t>
+      </w:r>
+      <w:proofErr w:type="spellEnd"/>
+      <w:r>
+        <w:t xml:space="preserve"> </w:t>
+      </w:r>
+      <w:proofErr w:type="spellStart"/>
+      <w:r>
+        <w:t>Procedures</w:t>
+      </w:r>
+      <w:proofErr w:type="spellEnd"/>
+      <w:r>
+        <w:t xml:space="preserve"> for registrering og </w:t>
+      </w:r>
+      <w:proofErr w:type="spellStart"/>
+      <w:r>
+        <w:t>login</w:t>
+      </w:r>
+      <w:proofErr w:type="spellEnd"/>
+      <w:r>
+        <w:t xml:space="preserve">, som legger til en bruker til databasen eller henter den inn ved </w:t>
+      </w:r>
+      <w:proofErr w:type="spellStart"/>
+      <w:r>
+        <w:t>login</w:t>
+      </w:r>
+      <w:proofErr w:type="spellEnd"/>
+      <w:r>
+        <w:t xml:space="preserve">. </w:t>
+      </w:r>
+      <w:proofErr w:type="spellStart"/>
+      <w:r>
+        <w:t>Login</w:t>
+      </w:r>
+      <w:proofErr w:type="spellEnd"/>
+      <w:r>
+        <w:t xml:space="preserve"> endepunktet tar inn epost, </w:t>
+      </w:r>
+      <w:proofErr w:type="spellStart"/>
+      <w:r>
+        <w:t>authType</w:t>
+      </w:r>
+      <w:proofErr w:type="spellEnd"/>
+      <w:r>
+        <w:t xml:space="preserve"> (email, </w:t>
+      </w:r>
+      <w:proofErr w:type="spellStart"/>
+      <w:r>
+        <w:t>refreshToken</w:t>
+      </w:r>
+      <w:proofErr w:type="spellEnd"/>
+      <w:r>
+        <w:t xml:space="preserve">), passord og </w:t>
+      </w:r>
+      <w:proofErr w:type="spellStart"/>
+      <w:r>
+        <w:t>refreshtoken</w:t>
+      </w:r>
+      <w:proofErr w:type="spellEnd"/>
+      <w:r>
+        <w:t xml:space="preserve">. Her har brukeren mulighet til å velge å logge inn ved brukerinfo, eller </w:t>
+      </w:r>
+      <w:proofErr w:type="spellStart"/>
+      <w:r>
+        <w:t>refreshtoken</w:t>
+      </w:r>
+      <w:proofErr w:type="spellEnd"/>
+      <w:r>
+        <w:t xml:space="preserve">. Dette gir brukeren mulighet til å lagre </w:t>
+      </w:r>
+      <w:proofErr w:type="spellStart"/>
+      <w:r>
+        <w:t>refreshtoken</w:t>
+      </w:r>
+      <w:proofErr w:type="spellEnd"/>
+      <w:r>
+        <w:t xml:space="preserve"> lokalt, og re-autentifisere med denne. Som jeg skal bruke for å slippe at brukeren blir logget ut av </w:t>
+      </w:r>
+      <w:proofErr w:type="spellStart"/>
+      <w:r>
+        <w:t>webappen</w:t>
+      </w:r>
+      <w:proofErr w:type="spellEnd"/>
+      <w:r>
+        <w:t xml:space="preserve"> hver gang den åpnes, eller etter </w:t>
+      </w:r>
+      <w:proofErr w:type="spellStart"/>
+      <w:r>
+        <w:t>auth</w:t>
+      </w:r>
+      <w:proofErr w:type="spellEnd"/>
+      <w:r>
+        <w:t xml:space="preserve"> token går ut. </w:t>
+      </w:r>
+      <w:proofErr w:type="spellStart"/>
+      <w:r>
+        <w:t>Refreshtoken</w:t>
+      </w:r>
+      <w:proofErr w:type="spellEnd"/>
+      <w:r>
+        <w:t xml:space="preserve"> varer i 7 dager, </w:t>
+      </w:r>
+      <w:proofErr w:type="spellStart"/>
+      <w:r>
+        <w:t>authtoken</w:t>
+      </w:r>
+      <w:proofErr w:type="spellEnd"/>
+      <w:r>
+        <w:t xml:space="preserve"> varer i 1 time. Prosessen ved </w:t>
+      </w:r>
+      <w:proofErr w:type="spellStart"/>
+      <w:r>
+        <w:t>innlogg</w:t>
+      </w:r>
+      <w:proofErr w:type="spellEnd"/>
+      <w:r>
+        <w:t xml:space="preserve"> er at brukeren hentes fra databasen via oppgitt info, en ny </w:t>
+      </w:r>
+      <w:proofErr w:type="spellStart"/>
+      <w:r>
+        <w:t>refreshtoken</w:t>
+      </w:r>
+      <w:proofErr w:type="spellEnd"/>
+      <w:r>
+        <w:t xml:space="preserve"> og </w:t>
+      </w:r>
+      <w:proofErr w:type="spellStart"/>
+      <w:r>
+        <w:t>authtoken</w:t>
+      </w:r>
+      <w:proofErr w:type="spellEnd"/>
+      <w:r>
+        <w:t xml:space="preserve"> generes, og data returneres. Data returnert er token, utløp for token og </w:t>
+      </w:r>
+      <w:proofErr w:type="spellStart"/>
+      <w:r>
+        <w:t>refreshtoken</w:t>
+      </w:r>
+      <w:proofErr w:type="spellEnd"/>
+      <w:r>
+        <w:t xml:space="preserve">. Prosessen er identisk ved </w:t>
+      </w:r>
+      <w:proofErr w:type="spellStart"/>
+      <w:r>
+        <w:t>login</w:t>
+      </w:r>
+      <w:proofErr w:type="spellEnd"/>
+      <w:r>
+        <w:t xml:space="preserve"> av </w:t>
+      </w:r>
+      <w:proofErr w:type="spellStart"/>
+      <w:r>
+        <w:t>refreshtoken</w:t>
+      </w:r>
+      <w:proofErr w:type="spellEnd"/>
+      <w:r>
+        <w:t xml:space="preserve">, men da blir </w:t>
+      </w:r>
+      <w:proofErr w:type="spellStart"/>
+      <w:r>
+        <w:t>refreshtokenen</w:t>
+      </w:r>
+      <w:proofErr w:type="spellEnd"/>
+      <w:r>
+        <w:t xml:space="preserve"> «fornyet» i stedet for opprettet.</w:t>
+      </w:r>
+    </w:p>
+    <w:p>
+      <w:r>
+        <w:t xml:space="preserve">Ved registrering så </w:t>
+      </w:r>
+      <w:proofErr w:type="spellStart"/>
+      <w:r>
+        <w:t>taas</w:t>
+      </w:r>
+      <w:proofErr w:type="spellEnd"/>
+      <w:r>
+        <w:t xml:space="preserve"> epost, fullt navn, og passord inn. Dette brukes da i en </w:t>
+      </w:r>
+      <w:proofErr w:type="spellStart"/>
+      <w:r>
+        <w:t>STored</w:t>
+      </w:r>
+      <w:proofErr w:type="spellEnd"/>
+      <w:r>
+        <w:t xml:space="preserve"> </w:t>
+      </w:r>
+      <w:proofErr w:type="spellStart"/>
+      <w:r>
+        <w:t>procedure</w:t>
+      </w:r>
+      <w:proofErr w:type="spellEnd"/>
+      <w:r>
+        <w:t xml:space="preserve"> for å opprette brukeren i databasen. Etterpå genereres en </w:t>
+      </w:r>
+      <w:proofErr w:type="spellStart"/>
+      <w:r>
+        <w:t>refreshtoken</w:t>
+      </w:r>
+      <w:proofErr w:type="spellEnd"/>
+      <w:r>
+        <w:t xml:space="preserve"> og </w:t>
+      </w:r>
+      <w:proofErr w:type="spellStart"/>
+      <w:r>
+        <w:t>authtoken</w:t>
+      </w:r>
+      <w:proofErr w:type="spellEnd"/>
+      <w:r>
+        <w:t xml:space="preserve"> likt som i </w:t>
+      </w:r>
+      <w:proofErr w:type="spellStart"/>
+      <w:r>
+        <w:t>login</w:t>
+      </w:r>
+      <w:proofErr w:type="spellEnd"/>
+      <w:r>
+        <w:t xml:space="preserve"> endepunktet, og returneres. Dette bidrar til at brukeren blir automatisk logget inn etter registrering.</w:t>
+      </w:r>
+    </w:p>
+    <w:p>
+      <w:r>
+        <w:t xml:space="preserve">Mye tid ble brukt på sikkerhet i koden, ved at jeg legger inn logging. Og god håndtering av </w:t>
+      </w:r>
+      <w:proofErr w:type="spellStart"/>
+      <w:r>
+        <w:t>exceptions</w:t>
+      </w:r>
+      <w:proofErr w:type="spellEnd"/>
+      <w:r>
+        <w:t xml:space="preserve">, </w:t>
+      </w:r>
+      <w:proofErr w:type="spellStart"/>
+      <w:r>
+        <w:t>validaterings</w:t>
+      </w:r>
+      <w:proofErr w:type="spellEnd"/>
+      <w:r>
+        <w:t xml:space="preserve"> logikk på data osv.</w:t>
+      </w:r>
+    </w:p>
+    <w:p>
+      <w:r>
+        <w:lastRenderedPageBreak/>
+        <w:t xml:space="preserve">Jeg la også inn en </w:t>
+      </w:r>
+      <w:proofErr w:type="spellStart"/>
+      <w:r>
+        <w:t>custom</w:t>
+      </w:r>
+      <w:proofErr w:type="spellEnd"/>
+      <w:r>
+        <w:t xml:space="preserve"> </w:t>
+      </w:r>
+      <w:proofErr w:type="spellStart"/>
+      <w:r>
+        <w:t>Authentication</w:t>
+      </w:r>
+      <w:proofErr w:type="spellEnd"/>
+      <w:r>
+        <w:t xml:space="preserve"> handler i </w:t>
+      </w:r>
+      <w:proofErr w:type="spellStart"/>
+      <w:r>
+        <w:t>APIet</w:t>
+      </w:r>
+      <w:proofErr w:type="spellEnd"/>
+      <w:r>
+        <w:t xml:space="preserve">, ved bruk av </w:t>
+      </w:r>
+      <w:proofErr w:type="spellStart"/>
+      <w:r>
+        <w:t>ServiceCollections</w:t>
+      </w:r>
+      <w:proofErr w:type="spellEnd"/>
+      <w:r>
+        <w:t xml:space="preserve">, som bruker mine egendefinerte tokens til </w:t>
+      </w:r>
+      <w:proofErr w:type="spellStart"/>
+      <w:r>
+        <w:t>authentication</w:t>
+      </w:r>
+      <w:proofErr w:type="spellEnd"/>
+      <w:r>
+        <w:t xml:space="preserve">. Tokens blir kryptert med en privat RSA </w:t>
+      </w:r>
+      <w:proofErr w:type="spellStart"/>
+      <w:r>
+        <w:t>key</w:t>
+      </w:r>
+      <w:proofErr w:type="spellEnd"/>
+      <w:r>
+        <w:t xml:space="preserve">, og blir validert med en offentlig RSA </w:t>
+      </w:r>
+      <w:proofErr w:type="spellStart"/>
+      <w:r>
+        <w:t>key</w:t>
+      </w:r>
+      <w:proofErr w:type="spellEnd"/>
+      <w:r>
+        <w:t xml:space="preserve">. </w:t>
+      </w:r>
+    </w:p>
+    <w:p/>
+    <w:p>
+      <w:r>
+        <w:t xml:space="preserve">Resten av dagen ble brukt på å optimalisere </w:t>
+      </w:r>
+      <w:proofErr w:type="spellStart"/>
+      <w:r>
+        <w:t>login</w:t>
+      </w:r>
+      <w:proofErr w:type="spellEnd"/>
+      <w:r>
+        <w:t xml:space="preserve"> og registrerings endepunktene, teste dem, rydde opp i koden og legge til swagger dokumentasjon på alle offentlige klasser.</w:t>
       </w:r>
     </w:p>
     <w:sectPr>
@@ -35,6 +603,127 @@
     </w:sectPr>
   </w:body>
 </w:document>
+</file>
+
+<file path=word/numbering.xml><?xml version="1.0" encoding="utf-8"?>
+<w:numbering xmlns:wpc="http://schemas.microsoft.com/office/word/2010/wordprocessingCanvas" xmlns:cx="http://schemas.microsoft.com/office/drawing/2014/chartex" xmlns:cx1="http://schemas.microsoft.com/office/drawing/2015/9/8/chartex" xmlns:cx2="http://schemas.microsoft.com/office/drawing/2015/10/21/chartex" xmlns:cx3="http://schemas.microsoft.com/office/drawing/2016/5/9/chartex" xmlns:cx4="http://schemas.microsoft.com/office/drawing/2016/5/10/chartex" xmlns:cx5="http://schemas.microsoft.com/office/drawing/2016/5/11/chartex" xmlns:cx6="http://schemas.microsoft.com/office/drawing/2016/5/12/chartex" xmlns:cx7="http://schemas.microsoft.com/office/drawing/2016/5/13/chartex" xmlns:cx8="http://schemas.microsoft.com/office/drawing/2016/5/14/chartex" xmlns:mc="http://schemas.openxmlformats.org/markup-compatibility/2006" xmlns:aink="http://schemas.microsoft.com/office/drawing/2016/ink" xmlns:am3d="http://schemas.microsoft.com/office/drawing/2017/model3d" xmlns:o="urn:schemas-microsoft-com:office:office" xmlns:oel="http://schemas.microsoft.com/office/2019/extlst" xmlns:r="http://schemas.openxmlformats.org/officeDocument/2006/relationships" xmlns:m="http://schemas.openxmlformats.org/officeDocument/2006/math" xmlns:v="urn:schemas-microsoft-com:vml" xmlns:wp14="http://schemas.microsoft.com/office/word/2010/wordprocessingDrawing" xmlns:wp="http://schemas.openxmlformats.org/drawingml/2006/wordprocessingDrawing" xmlns:w10="urn:schemas-microsoft-com:office:word" xmlns:w="http://schemas.openxmlformats.org/wordprocessingml/2006/main" xmlns:w14="http://schemas.microsoft.com/office/word/2010/wordml" xmlns:w15="http://schemas.microsoft.com/office/word/2012/wordml" xmlns:w16cex="http://schemas.microsoft.com/office/word/2018/wordml/cex" xmlns:w16cid="http://schemas.microsoft.com/office/word/2016/wordml/cid" xmlns:w16="http://schemas.microsoft.com/office/word/2018/wordml" xmlns:w16du="http://schemas.microsoft.com/office/word/2023/wordml/word16du" xmlns:w16sdtdh="http://schemas.microsoft.com/office/word/2020/wordml/sdtdatahash" xmlns:w16sdtfl="http://schemas.microsoft.com/office/word/2024/wordml/sdtformatlock" xmlns:w16se="http://schemas.microsoft.com/office/word/2015/wordml/symex" xmlns:wpg="http://schemas.microsoft.com/office/word/2010/wordprocessingGroup" xmlns:wpi="http://schemas.microsoft.com/office/word/2010/wordprocessingInk" xmlns:wne="http://schemas.microsoft.com/office/word/2006/wordml" xmlns:wps="http://schemas.microsoft.com/office/word/2010/wordprocessingShape" mc:Ignorable="w14 w15 w16se w16cid w16 w16cex w16sdtdh w16sdtfl w16du wp14">
+  <w:abstractNum w:abstractNumId="0" w15:restartNumberingAfterBreak="0">
+    <w:nsid w:val="1788616C"/>
+    <w:multiLevelType w:val="hybridMultilevel"/>
+    <w:tmpl w:val="61DCB5D4"/>
+    <w:lvl w:ilvl="0" w:tplc="04140001">
+      <w:start w:val="1"/>
+      <w:numFmt w:val="bullet"/>
+      <w:lvlText w:val=""/>
+      <w:lvlJc w:val="left"/>
+      <w:pPr>
+        <w:ind w:left="720" w:hanging="360"/>
+      </w:pPr>
+      <w:rPr>
+        <w:rFonts w:ascii="Symbol" w:hAnsi="Symbol" w:hint="default"/>
+      </w:rPr>
+    </w:lvl>
+    <w:lvl w:ilvl="1" w:tplc="04140003" w:tentative="1">
+      <w:start w:val="1"/>
+      <w:numFmt w:val="bullet"/>
+      <w:lvlText w:val="o"/>
+      <w:lvlJc w:val="left"/>
+      <w:pPr>
+        <w:ind w:left="1440" w:hanging="360"/>
+      </w:pPr>
+      <w:rPr>
+        <w:rFonts w:ascii="Courier New" w:hAnsi="Courier New" w:cs="Courier New" w:hint="default"/>
+      </w:rPr>
+    </w:lvl>
+    <w:lvl w:ilvl="2" w:tplc="04140005" w:tentative="1">
+      <w:start w:val="1"/>
+      <w:numFmt w:val="bullet"/>
+      <w:lvlText w:val=""/>
+      <w:lvlJc w:val="left"/>
+      <w:pPr>
+        <w:ind w:left="2160" w:hanging="360"/>
+      </w:pPr>
+      <w:rPr>
+        <w:rFonts w:ascii="Wingdings" w:hAnsi="Wingdings" w:hint="default"/>
+      </w:rPr>
+    </w:lvl>
+    <w:lvl w:ilvl="3" w:tplc="04140001" w:tentative="1">
+      <w:start w:val="1"/>
+      <w:numFmt w:val="bullet"/>
+      <w:lvlText w:val=""/>
+      <w:lvlJc w:val="left"/>
+      <w:pPr>
+        <w:ind w:left="2880" w:hanging="360"/>
+      </w:pPr>
+      <w:rPr>
+        <w:rFonts w:ascii="Symbol" w:hAnsi="Symbol" w:hint="default"/>
+      </w:rPr>
+    </w:lvl>
+    <w:lvl w:ilvl="4" w:tplc="04140003" w:tentative="1">
+      <w:start w:val="1"/>
+      <w:numFmt w:val="bullet"/>
+      <w:lvlText w:val="o"/>
+      <w:lvlJc w:val="left"/>
+      <w:pPr>
+        <w:ind w:left="3600" w:hanging="360"/>
+      </w:pPr>
+      <w:rPr>
+        <w:rFonts w:ascii="Courier New" w:hAnsi="Courier New" w:cs="Courier New" w:hint="default"/>
+      </w:rPr>
+    </w:lvl>
+    <w:lvl w:ilvl="5" w:tplc="04140005" w:tentative="1">
+      <w:start w:val="1"/>
+      <w:numFmt w:val="bullet"/>
+      <w:lvlText w:val=""/>
+      <w:lvlJc w:val="left"/>
+      <w:pPr>
+        <w:ind w:left="4320" w:hanging="360"/>
+      </w:pPr>
+      <w:rPr>
+        <w:rFonts w:ascii="Wingdings" w:hAnsi="Wingdings" w:hint="default"/>
+      </w:rPr>
+    </w:lvl>
+    <w:lvl w:ilvl="6" w:tplc="04140001" w:tentative="1">
+      <w:start w:val="1"/>
+      <w:numFmt w:val="bullet"/>
+      <w:lvlText w:val=""/>
+      <w:lvlJc w:val="left"/>
+      <w:pPr>
+        <w:ind w:left="5040" w:hanging="360"/>
+      </w:pPr>
+      <w:rPr>
+        <w:rFonts w:ascii="Symbol" w:hAnsi="Symbol" w:hint="default"/>
+      </w:rPr>
+    </w:lvl>
+    <w:lvl w:ilvl="7" w:tplc="04140003" w:tentative="1">
+      <w:start w:val="1"/>
+      <w:numFmt w:val="bullet"/>
+      <w:lvlText w:val="o"/>
+      <w:lvlJc w:val="left"/>
+      <w:pPr>
+        <w:ind w:left="5760" w:hanging="360"/>
+      </w:pPr>
+      <w:rPr>
+        <w:rFonts w:ascii="Courier New" w:hAnsi="Courier New" w:cs="Courier New" w:hint="default"/>
+      </w:rPr>
+    </w:lvl>
+    <w:lvl w:ilvl="8" w:tplc="04140005" w:tentative="1">
+      <w:start w:val="1"/>
+      <w:numFmt w:val="bullet"/>
+      <w:lvlText w:val=""/>
+      <w:lvlJc w:val="left"/>
+      <w:pPr>
+        <w:ind w:left="6480" w:hanging="360"/>
+      </w:pPr>
+      <w:rPr>
+        <w:rFonts w:ascii="Wingdings" w:hAnsi="Wingdings" w:hint="default"/>
+      </w:rPr>
+    </w:lvl>
+  </w:abstractNum>
+  <w:num w:numId="1" w16cid:durableId="909123692">
+    <w:abstractNumId w:val="0"/>
+  </w:num>
+</w:numbering>
 </file>
 
 <file path=word/styles.xml><?xml version="1.0" encoding="utf-8"?>

</xml_diff>